<commit_message>
clean up files, update report card and one-pager
</commit_message>
<xml_diff>
--- a/inst/template.docx
+++ b/inst/template.docx
@@ -109,12 +109,10 @@
       <w:r>
         <w:t>text</w:t>
       </w:r>
-      <w:bookmarkStart w:id="5" w:name="_GoBack"/>
       <w:bookmarkEnd w:id="0"/>
       <w:bookmarkEnd w:id="1"/>
       <w:bookmarkEnd w:id="2"/>
       <w:bookmarkEnd w:id="4"/>
-      <w:bookmarkEnd w:id="5"/>
     </w:p>
     <w:p>
       <w:pPr>
@@ -123,6 +121,13 @@
       <w:r>
         <w:t>Bibliography text</w:t>
       </w:r>
+    </w:p>
+    <w:p>
+      <w:pPr>
+        <w:pStyle w:val="Bibliography"/>
+      </w:pPr>
+      <w:bookmarkStart w:id="5" w:name="_GoBack"/>
+      <w:bookmarkEnd w:id="5"/>
     </w:p>
     <w:sectPr>
       <w:pgSz w:w="12240" w:h="15840"/>
@@ -365,6 +370,119 @@
     </w:lvl>
   </w:abstractNum>
   <w:abstractNum w:abstractNumId="10" w15:restartNumberingAfterBreak="0">
+    <w:nsid w:val="0D6D3CE0"/>
+    <w:multiLevelType w:val="hybridMultilevel"/>
+    <w:tmpl w:val="F022D16E"/>
+    <w:lvl w:ilvl="0" w:tplc="FB3E3EF8">
+      <w:start w:val="1"/>
+      <w:numFmt w:val="bullet"/>
+      <w:lvlText w:val=""/>
+      <w:lvlJc w:val="left"/>
+      <w:pPr>
+        <w:ind w:left="720" w:hanging="360"/>
+      </w:pPr>
+      <w:rPr>
+        <w:rFonts w:ascii="Symbol" w:hAnsi="Symbol" w:hint="default"/>
+      </w:rPr>
+    </w:lvl>
+    <w:lvl w:ilvl="1" w:tplc="04090001">
+      <w:start w:val="1"/>
+      <w:numFmt w:val="bullet"/>
+      <w:lvlText w:val=""/>
+      <w:lvlJc w:val="left"/>
+      <w:pPr>
+        <w:ind w:left="1440" w:hanging="360"/>
+      </w:pPr>
+      <w:rPr>
+        <w:rFonts w:ascii="Symbol" w:hAnsi="Symbol" w:hint="default"/>
+      </w:rPr>
+    </w:lvl>
+    <w:lvl w:ilvl="2" w:tplc="04090001">
+      <w:start w:val="1"/>
+      <w:numFmt w:val="bullet"/>
+      <w:lvlText w:val=""/>
+      <w:lvlJc w:val="left"/>
+      <w:pPr>
+        <w:ind w:left="2160" w:hanging="360"/>
+      </w:pPr>
+      <w:rPr>
+        <w:rFonts w:ascii="Symbol" w:hAnsi="Symbol" w:hint="default"/>
+      </w:rPr>
+    </w:lvl>
+    <w:lvl w:ilvl="3" w:tplc="04090001" w:tentative="1">
+      <w:start w:val="1"/>
+      <w:numFmt w:val="bullet"/>
+      <w:lvlText w:val=""/>
+      <w:lvlJc w:val="left"/>
+      <w:pPr>
+        <w:ind w:left="2880" w:hanging="360"/>
+      </w:pPr>
+      <w:rPr>
+        <w:rFonts w:ascii="Symbol" w:hAnsi="Symbol" w:hint="default"/>
+      </w:rPr>
+    </w:lvl>
+    <w:lvl w:ilvl="4" w:tplc="04090003" w:tentative="1">
+      <w:start w:val="1"/>
+      <w:numFmt w:val="bullet"/>
+      <w:lvlText w:val="o"/>
+      <w:lvlJc w:val="left"/>
+      <w:pPr>
+        <w:ind w:left="3600" w:hanging="360"/>
+      </w:pPr>
+      <w:rPr>
+        <w:rFonts w:ascii="Courier New" w:hAnsi="Courier New" w:cs="Courier New" w:hint="default"/>
+      </w:rPr>
+    </w:lvl>
+    <w:lvl w:ilvl="5" w:tplc="04090005" w:tentative="1">
+      <w:start w:val="1"/>
+      <w:numFmt w:val="bullet"/>
+      <w:lvlText w:val=""/>
+      <w:lvlJc w:val="left"/>
+      <w:pPr>
+        <w:ind w:left="4320" w:hanging="360"/>
+      </w:pPr>
+      <w:rPr>
+        <w:rFonts w:ascii="Wingdings" w:hAnsi="Wingdings" w:hint="default"/>
+      </w:rPr>
+    </w:lvl>
+    <w:lvl w:ilvl="6" w:tplc="04090001" w:tentative="1">
+      <w:start w:val="1"/>
+      <w:numFmt w:val="bullet"/>
+      <w:lvlText w:val=""/>
+      <w:lvlJc w:val="left"/>
+      <w:pPr>
+        <w:ind w:left="5040" w:hanging="360"/>
+      </w:pPr>
+      <w:rPr>
+        <w:rFonts w:ascii="Symbol" w:hAnsi="Symbol" w:hint="default"/>
+      </w:rPr>
+    </w:lvl>
+    <w:lvl w:ilvl="7" w:tplc="04090003" w:tentative="1">
+      <w:start w:val="1"/>
+      <w:numFmt w:val="bullet"/>
+      <w:lvlText w:val="o"/>
+      <w:lvlJc w:val="left"/>
+      <w:pPr>
+        <w:ind w:left="5760" w:hanging="360"/>
+      </w:pPr>
+      <w:rPr>
+        <w:rFonts w:ascii="Courier New" w:hAnsi="Courier New" w:cs="Courier New" w:hint="default"/>
+      </w:rPr>
+    </w:lvl>
+    <w:lvl w:ilvl="8" w:tplc="04090005" w:tentative="1">
+      <w:start w:val="1"/>
+      <w:numFmt w:val="bullet"/>
+      <w:lvlText w:val=""/>
+      <w:lvlJc w:val="left"/>
+      <w:pPr>
+        <w:ind w:left="6480" w:hanging="360"/>
+      </w:pPr>
+      <w:rPr>
+        <w:rFonts w:ascii="Wingdings" w:hAnsi="Wingdings" w:hint="default"/>
+      </w:rPr>
+    </w:lvl>
+  </w:abstractNum>
+  <w:abstractNum w:abstractNumId="11" w15:restartNumberingAfterBreak="0">
     <w:nsid w:val="2C1AE401"/>
     <w:multiLevelType w:val="multilevel"/>
     <w:tmpl w:val="6ADE56A0"/>
@@ -442,10 +560,10 @@
     </w:lvl>
   </w:abstractNum>
   <w:num w:numId="1">
-    <w:abstractNumId w:val="10"/>
+    <w:abstractNumId w:val="11"/>
   </w:num>
   <w:num w:numId="2">
-    <w:abstractNumId w:val="10"/>
+    <w:abstractNumId w:val="11"/>
   </w:num>
   <w:num w:numId="3">
     <w:abstractNumId w:val="9"/>
@@ -476,6 +594,9 @@
   </w:num>
   <w:num w:numId="12">
     <w:abstractNumId w:val="0"/>
+  </w:num>
+  <w:num w:numId="13">
+    <w:abstractNumId w:val="10"/>
   </w:num>
 </w:numbering>
 </file>

</xml_diff>